<commit_message>
recompiled to test bug
</commit_message>
<xml_diff>
--- a/LaTeXtoPDFandMathJax-2.docx
+++ b/LaTeXtoPDFandMathJax-2.docx
@@ -4876,7 +4876,7 @@
     </w:lvl>
   </w:abstractNum>
   <w:abstractNum w:abstractNumId="990">
-    <w:nsid w:val="53bb2cb7"/>
+    <w:nsid w:val="865e526f"/>
     <w:multiLevelType w:val="multilevel"/>
     <w:lvl w:ilvl="0">
       <w:numFmt w:val="bullet"/>
@@ -4957,7 +4957,7 @@
     </w:lvl>
   </w:abstractNum>
   <w:abstractNum w:abstractNumId="991">
-    <w:nsid w:val="9b5f3598"/>
+    <w:nsid w:val="4d551cfa"/>
     <w:multiLevelType w:val="multilevel"/>
     <w:lvl w:ilvl="0">
       <w:numFmt w:val="bullet"/>

</xml_diff>